<commit_message>
fixed all the formatting issues
</commit_message>
<xml_diff>
--- a/Resume.docx
+++ b/Resume.docx
@@ -34,8 +34,6 @@
           <w:lang w:val="en-US"/>
         </w:rPr>
       </w:pPr>
-      <w:bookmarkStart w:id="0" w:name="_GoBack"/>
-      <w:bookmarkEnd w:id="0"/>
       <w:r>
         <w:rPr>
           <w:rFonts w:hint="default" w:ascii="Arial" w:hAnsi="Arial" w:eastAsia="Arial" w:cs="Arial"/>
@@ -264,6 +262,7 @@
         <w:keepLines w:val="0"/>
         <w:widowControl w:val="0"/>
         <w:numPr>
+          <w:ilvl w:val="0"/>
           <w:numId w:val="0"/>
         </w:numPr>
         <w:pBdr>
@@ -535,7 +534,26 @@
           <w:vertAlign w:val="baseline"/>
           <w:lang w:val="en-US"/>
         </w:rPr>
-        <w:t>https://mleblanc94.github.io/MichaelTLeBlanc/</w:t>
+        <w:t>https://mleblanc94.github.io/portfolio</w:t>
+      </w:r>
+      <w:bookmarkStart w:id="0" w:name="_GoBack"/>
+      <w:bookmarkEnd w:id="0"/>
+      <w:r>
+        <w:rPr>
+          <w:rStyle w:val="11"/>
+          <w:rFonts w:hint="default" w:ascii="Arial" w:hAnsi="Arial" w:eastAsia="Arial"/>
+          <w:b/>
+          <w:i w:val="0"/>
+          <w:smallCaps w:val="0"/>
+          <w:strike w:val="0"/>
+          <w:color w:val="0000FF"/>
+          <w:sz w:val="20"/>
+          <w:szCs w:val="20"/>
+          <w:shd w:val="clear" w:fill="auto"/>
+          <w:vertAlign w:val="baseline"/>
+          <w:lang w:val="en-US"/>
+        </w:rPr>
+        <w:t>/</w:t>
       </w:r>
       <w:r>
         <w:rPr>
@@ -5418,7 +5436,7 @@
     <w:lsdException w:unhideWhenUsed="0" w:uiPriority="0" w:semiHidden="0" w:name="List Number 3"/>
     <w:lsdException w:unhideWhenUsed="0" w:uiPriority="0" w:semiHidden="0" w:name="List Number 4"/>
     <w:lsdException w:unhideWhenUsed="0" w:uiPriority="0" w:semiHidden="0" w:name="List Number 5"/>
-    <w:lsdException w:unhideWhenUsed="0" w:uiPriority="0" w:semiHidden="0" w:name="Title"/>
+    <w:lsdException w:qFormat="1" w:unhideWhenUsed="0" w:uiPriority="0" w:semiHidden="0" w:name="Title"/>
     <w:lsdException w:unhideWhenUsed="0" w:uiPriority="0" w:semiHidden="0" w:name="Closing"/>
     <w:lsdException w:unhideWhenUsed="0" w:uiPriority="0" w:semiHidden="0" w:name="Signature"/>
     <w:lsdException w:unhideWhenUsed="0" w:uiPriority="0" w:semiHidden="0" w:name="Default Paragraph Font"/>
@@ -5526,7 +5544,7 @@
     <w:lsdException w:unhideWhenUsed="0" w:uiPriority="63" w:semiHidden="0" w:name="Medium Shading 1 Accent 1"/>
     <w:lsdException w:unhideWhenUsed="0" w:uiPriority="64" w:semiHidden="0" w:name="Medium Shading 2 Accent 1"/>
     <w:lsdException w:unhideWhenUsed="0" w:uiPriority="65" w:semiHidden="0" w:name="Medium List 1 Accent 1"/>
-    <w:lsdException w:unhideWhenUsed="0" w:uiPriority="0" w:semiHidden="0" w:name="List Paragraph"/>
+    <w:lsdException w:qFormat="1" w:unhideWhenUsed="0" w:uiPriority="0" w:semiHidden="0" w:name="List Paragraph"/>
     <w:lsdException w:unhideWhenUsed="0" w:uiPriority="66" w:semiHidden="0" w:name="Medium List 2 Accent 1"/>
     <w:lsdException w:unhideWhenUsed="0" w:uiPriority="67" w:semiHidden="0" w:name="Medium Grid 1 Accent 1"/>
     <w:lsdException w:unhideWhenUsed="0" w:uiPriority="68" w:semiHidden="0" w:name="Medium Grid 2 Accent 1"/>
@@ -5772,6 +5790,7 @@
     <w:name w:val="Title"/>
     <w:basedOn w:val="1"/>
     <w:next w:val="1"/>
+    <w:qFormat/>
     <w:uiPriority w:val="0"/>
     <w:pPr>
       <w:keepNext/>
@@ -5807,6 +5826,7 @@
   </w:style>
   <w:style w:type="paragraph" w:customStyle="1" w:styleId="16">
     <w:name w:val="Header &amp; Footer"/>
+    <w:qFormat/>
     <w:uiPriority w:val="0"/>
     <w:pPr>
       <w:keepNext w:val="0"/>
@@ -5839,6 +5859,7 @@
   </w:style>
   <w:style w:type="paragraph" w:customStyle="1" w:styleId="17">
     <w:name w:val="Body"/>
+    <w:qFormat/>
     <w:uiPriority w:val="0"/>
     <w:pPr>
       <w:keepNext w:val="0"/>
@@ -5868,6 +5889,7 @@
   </w:style>
   <w:style w:type="character" w:customStyle="1" w:styleId="18">
     <w:name w:val="Link"/>
+    <w:qFormat/>
     <w:uiPriority w:val="0"/>
     <w:rPr>
       <w:color w:val="0000FF"/>
@@ -5877,6 +5899,7 @@
   </w:style>
   <w:style w:type="paragraph" w:styleId="19">
     <w:name w:val="List Paragraph"/>
+    <w:qFormat/>
     <w:uiPriority w:val="0"/>
     <w:pPr>
       <w:keepNext w:val="0"/>
@@ -5906,6 +5929,7 @@
   </w:style>
   <w:style w:type="paragraph" w:customStyle="1" w:styleId="20">
     <w:name w:val="Default"/>
+    <w:qFormat/>
     <w:uiPriority w:val="0"/>
     <w:pPr>
       <w:keepNext w:val="0"/>

</xml_diff>